<commit_message>
Review Dashboard done, Genre Started
</commit_message>
<xml_diff>
--- a/Report.docx
+++ b/Report.docx
@@ -7,6 +7,23 @@
         <w:pStyle w:val="Heading1"/>
       </w:pPr>
       <w:r>
+        <w:t>Brief</w:t>
+      </w:r>
+    </w:p>
+    <w:p>
+      <w:r>
+        <w:t>I am investigating Video Game data to take a deep dive into video game playtime statistics, as well as review data. My goal from this investigation is to understand how playtime statistics have changed over time, as well as public opinion and reception to video games. Furthermore, I am curious in sales trends, and wish to briefly touch on them. The information I hope to learn will help me make educated assumptions about the video game market, player retention and statistics, and the ways these have changed over time.</w:t>
+      </w:r>
+      <w:r>
+        <w:br w:type="page"/>
+      </w:r>
+    </w:p>
+    <w:p>
+      <w:pPr>
+        <w:pStyle w:val="Heading1"/>
+      </w:pPr>
+      <w:r>
+        <w:lastRenderedPageBreak/>
         <w:t>Steps For Cleaning</w:t>
       </w:r>
     </w:p>
@@ -70,6 +87,9 @@
     </w:p>
     <w:p>
       <w:r>
+        <w:rPr>
+          <w:noProof/>
+        </w:rPr>
         <w:drawing>
           <wp:inline distT="0" distB="0" distL="0" distR="0" wp14:anchorId="1FDA6239" wp14:editId="57D2084C">
             <wp:extent cx="5731510" cy="3321685"/>
@@ -133,6 +153,9 @@
     </w:p>
     <w:p>
       <w:r>
+        <w:rPr>
+          <w:noProof/>
+        </w:rPr>
         <w:drawing>
           <wp:inline distT="0" distB="0" distL="0" distR="0" wp14:anchorId="2592A50E" wp14:editId="1B560452">
             <wp:extent cx="5731510" cy="446405"/>
@@ -180,6 +203,9 @@
     </w:p>
     <w:p>
       <w:r>
+        <w:rPr>
+          <w:noProof/>
+        </w:rPr>
         <w:drawing>
           <wp:inline distT="0" distB="0" distL="0" distR="0" wp14:anchorId="17858A12" wp14:editId="4886700F">
             <wp:extent cx="5731510" cy="1120140"/>
@@ -252,6 +278,9 @@
     </w:p>
     <w:p>
       <w:r>
+        <w:rPr>
+          <w:noProof/>
+        </w:rPr>
         <w:drawing>
           <wp:inline distT="0" distB="0" distL="0" distR="0" wp14:anchorId="61715E23" wp14:editId="304AD786">
             <wp:extent cx="5731510" cy="657860"/>
@@ -291,6 +320,9 @@
     </w:p>
     <w:p>
       <w:r>
+        <w:rPr>
+          <w:noProof/>
+        </w:rPr>
         <w:drawing>
           <wp:inline distT="0" distB="0" distL="0" distR="0" wp14:anchorId="1F6D57BF" wp14:editId="3C38EBA7">
             <wp:extent cx="5731510" cy="765175"/>
@@ -316,6 +348,62 @@
                     <a:xfrm>
                       <a:off x="0" y="0"/>
                       <a:ext cx="5731510" cy="765175"/>
+                    </a:xfrm>
+                    <a:prstGeom prst="rect">
+                      <a:avLst/>
+                    </a:prstGeom>
+                  </pic:spPr>
+                </pic:pic>
+              </a:graphicData>
+            </a:graphic>
+          </wp:inline>
+        </w:drawing>
+      </w:r>
+    </w:p>
+    <w:p>
+      <w:r>
+        <w:t>Additional step: Convert the Year of Release column to String, and then to Date, so that it can be used as a Date value for figures later on:</w:t>
+      </w:r>
+      <w:r>
+        <w:t xml:space="preserve"> </w:t>
+      </w:r>
+    </w:p>
+    <w:p>
+      <w:r>
+        <w:rPr>
+          <w:noProof/>
+        </w:rPr>
+        <w:t xml:space="preserve"> </w:t>
+      </w:r>
+      <w:r>
+        <w:rPr>
+          <w:noProof/>
+        </w:rPr>
+        <w:drawing>
+          <wp:inline distT="0" distB="0" distL="0" distR="0" wp14:anchorId="312F09A0" wp14:editId="7490FDD6">
+            <wp:extent cx="1676634" cy="419158"/>
+            <wp:effectExtent l="0" t="0" r="0" b="0"/>
+            <wp:docPr id="1007283661" name="Picture 1"/>
+            <wp:cNvGraphicFramePr>
+              <a:graphicFrameLocks xmlns:a="http://schemas.openxmlformats.org/drawingml/2006/main" noChangeAspect="1"/>
+            </wp:cNvGraphicFramePr>
+            <a:graphic xmlns:a="http://schemas.openxmlformats.org/drawingml/2006/main">
+              <a:graphicData uri="http://schemas.openxmlformats.org/drawingml/2006/picture">
+                <pic:pic xmlns:pic="http://schemas.openxmlformats.org/drawingml/2006/picture">
+                  <pic:nvPicPr>
+                    <pic:cNvPr id="1007283661" name=""/>
+                    <pic:cNvPicPr/>
+                  </pic:nvPicPr>
+                  <pic:blipFill>
+                    <a:blip r:embed="rId9"/>
+                    <a:stretch>
+                      <a:fillRect/>
+                    </a:stretch>
+                  </pic:blipFill>
+                  <pic:spPr>
+                    <a:xfrm>
+                      <a:off x="0" y="0"/>
+                      <a:ext cx="1676634" cy="419158"/>
                     </a:xfrm>
                     <a:prstGeom prst="rect">
                       <a:avLst/>

</xml_diff>

<commit_message>
Dashboards completed, consistent formatting required
</commit_message>
<xml_diff>
--- a/Report.docx
+++ b/Report.docx
@@ -14,6 +14,33 @@
       <w:r>
         <w:t>I am investigating Video Game data to take a deep dive into video game playtime statistics, as well as review data. My goal from this investigation is to understand how playtime statistics have changed over time, as well as public opinion and reception to video games. Furthermore, I am curious in sales trends, and wish to briefly touch on them. The information I hope to learn will help me make educated assumptions about the video game market, player retention and statistics, and the ways these have changed over time.</w:t>
       </w:r>
+      <w:r>
+        <w:t xml:space="preserve"> </w:t>
+      </w:r>
+    </w:p>
+    <w:p/>
+    <w:p>
+      <w:r>
+        <w:t xml:space="preserve">I am speaking to </w:t>
+      </w:r>
+      <w:r>
+        <w:t xml:space="preserve">stakeholders </w:t>
+      </w:r>
+      <w:r>
+        <w:t xml:space="preserve">who </w:t>
+      </w:r>
+      <w:r>
+        <w:t>come from a game developer company, who are interested in video game retention statistics, and performance trends associated with these games</w:t>
+      </w:r>
+      <w:r>
+        <w:t xml:space="preserve">, to help </w:t>
+      </w:r>
+      <w:r>
+        <w:t>make a data-driven decision for what kinds of games to develop next.</w:t>
+      </w:r>
+    </w:p>
+    <w:p/>
+    <w:p>
       <w:r>
         <w:br w:type="page"/>
       </w:r>

</xml_diff>

<commit_message>
Style and Formatting Updated
</commit_message>
<xml_diff>
--- a/Report.docx
+++ b/Report.docx
@@ -12,7 +12,7 @@
     </w:p>
     <w:p>
       <w:r>
-        <w:t>I am investigating Video Game data to take a deep dive into video game playtime statistics, as well as review data. My goal from this investigation is to understand how playtime statistics have changed over time, as well as public opinion and reception to video games. Furthermore, I am curious in sales trends, and wish to briefly touch on them. The information I hope to learn will help me make educated assumptions about the video game market, player retention and statistics, and the ways these have changed over time.</w:t>
+        <w:t>I am investigating Video Game data to take a deep dive into video game playtime statistics, as well as review data. My goal from this investigation is to understand how playtime statistics have changed over time, as well as public opinion and reception to video games. Furthermore, I am curious in sales trends, and wish to touch on them. The information I hope to learn will help me make educated assumptions about the video game market, player retention and statistics, and the ways these have changed over time.</w:t>
       </w:r>
       <w:r>
         <w:t xml:space="preserve"> </w:t>
@@ -79,12 +79,44 @@
     </w:p>
     <w:p>
       <w:r>
-        <w:t xml:space="preserve">    Source = YourPreviousQueryName, // Replace YourPreviousQueryName with the name of your previous query where you loaded the data</w:t>
-      </w:r>
-    </w:p>
-    <w:p>
-      <w:r>
-        <w:t xml:space="preserve">    Pivot = Table.Pivot(Source, List.Distinct(Source[Variable]), "Variable", "Value")</w:t>
+        <w:t xml:space="preserve">    Source = </w:t>
+      </w:r>
+      <w:proofErr w:type="spellStart"/>
+      <w:r>
+        <w:t>YourPreviousQueryName</w:t>
+      </w:r>
+      <w:proofErr w:type="spellEnd"/>
+      <w:r>
+        <w:t xml:space="preserve">, // Replace </w:t>
+      </w:r>
+      <w:proofErr w:type="spellStart"/>
+      <w:r>
+        <w:t>YourPreviousQueryName</w:t>
+      </w:r>
+      <w:proofErr w:type="spellEnd"/>
+      <w:r>
+        <w:t xml:space="preserve"> with the name of your previous query where you loaded the data</w:t>
+      </w:r>
+    </w:p>
+    <w:p>
+      <w:r>
+        <w:t xml:space="preserve">    Pivot = </w:t>
+      </w:r>
+      <w:proofErr w:type="spellStart"/>
+      <w:r>
+        <w:t>Table.Pivot</w:t>
+      </w:r>
+      <w:proofErr w:type="spellEnd"/>
+      <w:r>
+        <w:t xml:space="preserve">(Source, </w:t>
+      </w:r>
+      <w:proofErr w:type="spellStart"/>
+      <w:r>
+        <w:t>List.Distinct</w:t>
+      </w:r>
+      <w:proofErr w:type="spellEnd"/>
+      <w:r>
+        <w:t>(Source[Variable]), "Variable", "Value")</w:t>
       </w:r>
     </w:p>
     <w:p>
@@ -100,7 +132,15 @@
     <w:p/>
     <w:p>
       <w:r>
-        <w:t>Step 3: Use the GroupBy function to collapse all the duplicated entries for games into a single</w:t>
+        <w:t xml:space="preserve">Step 3: Use the </w:t>
+      </w:r>
+      <w:proofErr w:type="spellStart"/>
+      <w:r>
+        <w:t>GroupBy</w:t>
+      </w:r>
+      <w:proofErr w:type="spellEnd"/>
+      <w:r>
+        <w:t xml:space="preserve"> function to collapse all the duplicated entries for games into a single</w:t>
       </w:r>
       <w:r>
         <w:t xml:space="preserve"> record, as currently there are many duplicates for a single game</w:t>
@@ -389,13 +429,24 @@
     </w:p>
     <w:p>
       <w:r>
-        <w:t>Additional step: Convert the Year of Release column to String, and then to Date, so that it can be used as a Date value for figures later on:</w:t>
+        <w:t>Additional step</w:t>
+      </w:r>
+      <w:r>
+        <w:t>s</w:t>
+      </w:r>
+      <w:r>
+        <w:t>: Convert the Year of Release column to String, and then to Date, so that it can be used as a Date value for figures later on:</w:t>
       </w:r>
       <w:r>
         <w:t xml:space="preserve"> </w:t>
       </w:r>
     </w:p>
     <w:p>
+      <w:pPr>
+        <w:rPr>
+          <w:noProof/>
+        </w:rPr>
+      </w:pPr>
       <w:r>
         <w:rPr>
           <w:noProof/>
@@ -443,6 +494,359 @@
         </w:drawing>
       </w:r>
     </w:p>
+    <w:p>
+      <w:pPr>
+        <w:rPr>
+          <w:noProof/>
+        </w:rPr>
+      </w:pPr>
+      <w:r>
+        <w:rPr>
+          <w:noProof/>
+        </w:rPr>
+        <w:t>Create an additional column for adjusted user scores to convert them to values out of 100, to compare against critic scores later</w:t>
+      </w:r>
+    </w:p>
+    <w:p>
+      <w:pPr>
+        <w:rPr>
+          <w:noProof/>
+        </w:rPr>
+      </w:pPr>
+      <w:r>
+        <w:rPr>
+          <w:noProof/>
+        </w:rPr>
+        <w:drawing>
+          <wp:inline distT="0" distB="0" distL="0" distR="0" wp14:anchorId="4FA66768" wp14:editId="48817A54">
+            <wp:extent cx="3029578" cy="535139"/>
+            <wp:effectExtent l="0" t="0" r="0" b="0"/>
+            <wp:docPr id="1249277098" name="Picture 1" descr="A screenshot of a computer&#10;&#10;Description automatically generated"/>
+            <wp:cNvGraphicFramePr>
+              <a:graphicFrameLocks xmlns:a="http://schemas.openxmlformats.org/drawingml/2006/main" noChangeAspect="1"/>
+            </wp:cNvGraphicFramePr>
+            <a:graphic xmlns:a="http://schemas.openxmlformats.org/drawingml/2006/main">
+              <a:graphicData uri="http://schemas.openxmlformats.org/drawingml/2006/picture">
+                <pic:pic xmlns:pic="http://schemas.openxmlformats.org/drawingml/2006/picture">
+                  <pic:nvPicPr>
+                    <pic:cNvPr id="1249277098" name="Picture 1" descr="A screenshot of a computer&#10;&#10;Description automatically generated"/>
+                    <pic:cNvPicPr/>
+                  </pic:nvPicPr>
+                  <pic:blipFill>
+                    <a:blip r:embed="rId10"/>
+                    <a:stretch>
+                      <a:fillRect/>
+                    </a:stretch>
+                  </pic:blipFill>
+                  <pic:spPr>
+                    <a:xfrm>
+                      <a:off x="0" y="0"/>
+                      <a:ext cx="3032660" cy="535683"/>
+                    </a:xfrm>
+                    <a:prstGeom prst="rect">
+                      <a:avLst/>
+                    </a:prstGeom>
+                  </pic:spPr>
+                </pic:pic>
+              </a:graphicData>
+            </a:graphic>
+          </wp:inline>
+        </w:drawing>
+      </w:r>
+      <w:r>
+        <w:rPr>
+          <w:noProof/>
+        </w:rPr>
+        <w:br w:type="page"/>
+      </w:r>
+    </w:p>
+    <w:p>
+      <w:pPr>
+        <w:pStyle w:val="Heading1"/>
+      </w:pPr>
+      <w:r>
+        <w:lastRenderedPageBreak/>
+        <w:t>Measures Created</w:t>
+      </w:r>
+    </w:p>
+    <w:p>
+      <w:r>
+        <w:t xml:space="preserve">Year over Year sales measures, created using the Quick Measure feature </w:t>
+      </w:r>
+    </w:p>
+    <w:p>
+      <w:r>
+        <w:drawing>
+          <wp:inline distT="0" distB="0" distL="0" distR="0" wp14:anchorId="03534064" wp14:editId="40131876">
+            <wp:extent cx="5731510" cy="1281430"/>
+            <wp:effectExtent l="0" t="0" r="0" b="0"/>
+            <wp:docPr id="265295748" name="Picture 1" descr="A white background with text&#10;&#10;Description automatically generated"/>
+            <wp:cNvGraphicFramePr>
+              <a:graphicFrameLocks xmlns:a="http://schemas.openxmlformats.org/drawingml/2006/main" noChangeAspect="1"/>
+            </wp:cNvGraphicFramePr>
+            <a:graphic xmlns:a="http://schemas.openxmlformats.org/drawingml/2006/main">
+              <a:graphicData uri="http://schemas.openxmlformats.org/drawingml/2006/picture">
+                <pic:pic xmlns:pic="http://schemas.openxmlformats.org/drawingml/2006/picture">
+                  <pic:nvPicPr>
+                    <pic:cNvPr id="265295748" name="Picture 1" descr="A white background with text&#10;&#10;Description automatically generated"/>
+                    <pic:cNvPicPr/>
+                  </pic:nvPicPr>
+                  <pic:blipFill>
+                    <a:blip r:embed="rId11"/>
+                    <a:stretch>
+                      <a:fillRect/>
+                    </a:stretch>
+                  </pic:blipFill>
+                  <pic:spPr>
+                    <a:xfrm>
+                      <a:off x="0" y="0"/>
+                      <a:ext cx="5731510" cy="1281430"/>
+                    </a:xfrm>
+                    <a:prstGeom prst="rect">
+                      <a:avLst/>
+                    </a:prstGeom>
+                  </pic:spPr>
+                </pic:pic>
+              </a:graphicData>
+            </a:graphic>
+          </wp:inline>
+        </w:drawing>
+      </w:r>
+    </w:p>
+    <w:p>
+      <w:r>
+        <w:drawing>
+          <wp:inline distT="0" distB="0" distL="0" distR="0" wp14:anchorId="7A70FCD7" wp14:editId="5BA0BC24">
+            <wp:extent cx="1657581" cy="285790"/>
+            <wp:effectExtent l="0" t="0" r="0" b="0"/>
+            <wp:docPr id="231638237" name="Picture 1"/>
+            <wp:cNvGraphicFramePr>
+              <a:graphicFrameLocks xmlns:a="http://schemas.openxmlformats.org/drawingml/2006/main" noChangeAspect="1"/>
+            </wp:cNvGraphicFramePr>
+            <a:graphic xmlns:a="http://schemas.openxmlformats.org/drawingml/2006/main">
+              <a:graphicData uri="http://schemas.openxmlformats.org/drawingml/2006/picture">
+                <pic:pic xmlns:pic="http://schemas.openxmlformats.org/drawingml/2006/picture">
+                  <pic:nvPicPr>
+                    <pic:cNvPr id="231638237" name=""/>
+                    <pic:cNvPicPr/>
+                  </pic:nvPicPr>
+                  <pic:blipFill>
+                    <a:blip r:embed="rId12"/>
+                    <a:stretch>
+                      <a:fillRect/>
+                    </a:stretch>
+                  </pic:blipFill>
+                  <pic:spPr>
+                    <a:xfrm>
+                      <a:off x="0" y="0"/>
+                      <a:ext cx="1657581" cy="285790"/>
+                    </a:xfrm>
+                    <a:prstGeom prst="rect">
+                      <a:avLst/>
+                    </a:prstGeom>
+                  </pic:spPr>
+                </pic:pic>
+              </a:graphicData>
+            </a:graphic>
+          </wp:inline>
+        </w:drawing>
+      </w:r>
+      <w:r>
+        <w:drawing>
+          <wp:inline distT="0" distB="0" distL="0" distR="0" wp14:anchorId="0D073685" wp14:editId="68C341BD">
+            <wp:extent cx="1409897" cy="285790"/>
+            <wp:effectExtent l="0" t="0" r="0" b="0"/>
+            <wp:docPr id="1725787569" name="Picture 1"/>
+            <wp:cNvGraphicFramePr>
+              <a:graphicFrameLocks xmlns:a="http://schemas.openxmlformats.org/drawingml/2006/main" noChangeAspect="1"/>
+            </wp:cNvGraphicFramePr>
+            <a:graphic xmlns:a="http://schemas.openxmlformats.org/drawingml/2006/main">
+              <a:graphicData uri="http://schemas.openxmlformats.org/drawingml/2006/picture">
+                <pic:pic xmlns:pic="http://schemas.openxmlformats.org/drawingml/2006/picture">
+                  <pic:nvPicPr>
+                    <pic:cNvPr id="1725787569" name=""/>
+                    <pic:cNvPicPr/>
+                  </pic:nvPicPr>
+                  <pic:blipFill>
+                    <a:blip r:embed="rId13"/>
+                    <a:stretch>
+                      <a:fillRect/>
+                    </a:stretch>
+                  </pic:blipFill>
+                  <pic:spPr>
+                    <a:xfrm>
+                      <a:off x="0" y="0"/>
+                      <a:ext cx="1409897" cy="285790"/>
+                    </a:xfrm>
+                    <a:prstGeom prst="rect">
+                      <a:avLst/>
+                    </a:prstGeom>
+                  </pic:spPr>
+                </pic:pic>
+              </a:graphicData>
+            </a:graphic>
+          </wp:inline>
+        </w:drawing>
+      </w:r>
+      <w:r>
+        <w:drawing>
+          <wp:inline distT="0" distB="0" distL="0" distR="0" wp14:anchorId="2FB3B6DD" wp14:editId="1C7B00C6">
+            <wp:extent cx="1476581" cy="276264"/>
+            <wp:effectExtent l="0" t="0" r="0" b="9525"/>
+            <wp:docPr id="2060488344" name="Picture 1"/>
+            <wp:cNvGraphicFramePr>
+              <a:graphicFrameLocks xmlns:a="http://schemas.openxmlformats.org/drawingml/2006/main" noChangeAspect="1"/>
+            </wp:cNvGraphicFramePr>
+            <a:graphic xmlns:a="http://schemas.openxmlformats.org/drawingml/2006/main">
+              <a:graphicData uri="http://schemas.openxmlformats.org/drawingml/2006/picture">
+                <pic:pic xmlns:pic="http://schemas.openxmlformats.org/drawingml/2006/picture">
+                  <pic:nvPicPr>
+                    <pic:cNvPr id="2060488344" name=""/>
+                    <pic:cNvPicPr/>
+                  </pic:nvPicPr>
+                  <pic:blipFill>
+                    <a:blip r:embed="rId14"/>
+                    <a:stretch>
+                      <a:fillRect/>
+                    </a:stretch>
+                  </pic:blipFill>
+                  <pic:spPr>
+                    <a:xfrm>
+                      <a:off x="0" y="0"/>
+                      <a:ext cx="1476581" cy="276264"/>
+                    </a:xfrm>
+                    <a:prstGeom prst="rect">
+                      <a:avLst/>
+                    </a:prstGeom>
+                  </pic:spPr>
+                </pic:pic>
+              </a:graphicData>
+            </a:graphic>
+          </wp:inline>
+        </w:drawing>
+      </w:r>
+      <w:r>
+        <w:drawing>
+          <wp:inline distT="0" distB="0" distL="0" distR="0" wp14:anchorId="01A82728" wp14:editId="2AF2D092">
+            <wp:extent cx="1267002" cy="247685"/>
+            <wp:effectExtent l="0" t="0" r="0" b="0"/>
+            <wp:docPr id="1281793720" name="Picture 1"/>
+            <wp:cNvGraphicFramePr>
+              <a:graphicFrameLocks xmlns:a="http://schemas.openxmlformats.org/drawingml/2006/main" noChangeAspect="1"/>
+            </wp:cNvGraphicFramePr>
+            <a:graphic xmlns:a="http://schemas.openxmlformats.org/drawingml/2006/main">
+              <a:graphicData uri="http://schemas.openxmlformats.org/drawingml/2006/picture">
+                <pic:pic xmlns:pic="http://schemas.openxmlformats.org/drawingml/2006/picture">
+                  <pic:nvPicPr>
+                    <pic:cNvPr id="1281793720" name=""/>
+                    <pic:cNvPicPr/>
+                  </pic:nvPicPr>
+                  <pic:blipFill>
+                    <a:blip r:embed="rId15"/>
+                    <a:stretch>
+                      <a:fillRect/>
+                    </a:stretch>
+                  </pic:blipFill>
+                  <pic:spPr>
+                    <a:xfrm>
+                      <a:off x="0" y="0"/>
+                      <a:ext cx="1267002" cy="247685"/>
+                    </a:xfrm>
+                    <a:prstGeom prst="rect">
+                      <a:avLst/>
+                    </a:prstGeom>
+                  </pic:spPr>
+                </pic:pic>
+              </a:graphicData>
+            </a:graphic>
+          </wp:inline>
+        </w:drawing>
+      </w:r>
+      <w:r>
+        <w:drawing>
+          <wp:inline distT="0" distB="0" distL="0" distR="0" wp14:anchorId="4B6D6782" wp14:editId="3F28C011">
+            <wp:extent cx="1476581" cy="266737"/>
+            <wp:effectExtent l="0" t="0" r="9525" b="0"/>
+            <wp:docPr id="1890348747" name="Picture 1"/>
+            <wp:cNvGraphicFramePr>
+              <a:graphicFrameLocks xmlns:a="http://schemas.openxmlformats.org/drawingml/2006/main" noChangeAspect="1"/>
+            </wp:cNvGraphicFramePr>
+            <a:graphic xmlns:a="http://schemas.openxmlformats.org/drawingml/2006/main">
+              <a:graphicData uri="http://schemas.openxmlformats.org/drawingml/2006/picture">
+                <pic:pic xmlns:pic="http://schemas.openxmlformats.org/drawingml/2006/picture">
+                  <pic:nvPicPr>
+                    <pic:cNvPr id="1890348747" name=""/>
+                    <pic:cNvPicPr/>
+                  </pic:nvPicPr>
+                  <pic:blipFill>
+                    <a:blip r:embed="rId16"/>
+                    <a:stretch>
+                      <a:fillRect/>
+                    </a:stretch>
+                  </pic:blipFill>
+                  <pic:spPr>
+                    <a:xfrm>
+                      <a:off x="0" y="0"/>
+                      <a:ext cx="1476581" cy="266737"/>
+                    </a:xfrm>
+                    <a:prstGeom prst="rect">
+                      <a:avLst/>
+                    </a:prstGeom>
+                  </pic:spPr>
+                </pic:pic>
+              </a:graphicData>
+            </a:graphic>
+          </wp:inline>
+        </w:drawing>
+      </w:r>
+    </w:p>
+    <w:p/>
+    <w:p>
+      <w:r>
+        <w:t>Playtime-Sales Ratio</w:t>
+      </w:r>
+    </w:p>
+    <w:p>
+      <w:r>
+        <w:drawing>
+          <wp:inline distT="0" distB="0" distL="0" distR="0" wp14:anchorId="48411F75" wp14:editId="03341DBB">
+            <wp:extent cx="5731510" cy="371475"/>
+            <wp:effectExtent l="0" t="0" r="0" b="0"/>
+            <wp:docPr id="2120676238" name="Picture 1"/>
+            <wp:cNvGraphicFramePr>
+              <a:graphicFrameLocks xmlns:a="http://schemas.openxmlformats.org/drawingml/2006/main" noChangeAspect="1"/>
+            </wp:cNvGraphicFramePr>
+            <a:graphic xmlns:a="http://schemas.openxmlformats.org/drawingml/2006/main">
+              <a:graphicData uri="http://schemas.openxmlformats.org/drawingml/2006/picture">
+                <pic:pic xmlns:pic="http://schemas.openxmlformats.org/drawingml/2006/picture">
+                  <pic:nvPicPr>
+                    <pic:cNvPr id="2120676238" name=""/>
+                    <pic:cNvPicPr/>
+                  </pic:nvPicPr>
+                  <pic:blipFill>
+                    <a:blip r:embed="rId17"/>
+                    <a:stretch>
+                      <a:fillRect/>
+                    </a:stretch>
+                  </pic:blipFill>
+                  <pic:spPr>
+                    <a:xfrm>
+                      <a:off x="0" y="0"/>
+                      <a:ext cx="5731510" cy="371475"/>
+                    </a:xfrm>
+                    <a:prstGeom prst="rect">
+                      <a:avLst/>
+                    </a:prstGeom>
+                  </pic:spPr>
+                </pic:pic>
+              </a:graphicData>
+            </a:graphic>
+          </wp:inline>
+        </w:drawing>
+      </w:r>
+    </w:p>
+    <w:p/>
+    <w:p/>
     <w:sectPr>
       <w:pgSz w:w="11906" w:h="16838"/>
       <w:pgMar w:top="1440" w:right="1440" w:bottom="1440" w:left="1440" w:header="708" w:footer="708" w:gutter="0"/>

</xml_diff>